<commit_message>
chore: Add .env.bak file and update database configuration
- Introduced a backup of the environment configuration as .env.bak.
- Updated the default database connection in database.php from 'sqlite' to 'mysql' and set the database name to 'saarsinistre_db'.
- Updated composer.lock to reflect new package versions and dependencies.
- Adjusted migration for user roles to clarify that the 'expert' role is already included in the original user table creation.
</commit_message>
<xml_diff>
--- a/storage/templates/expertise_template.docx
+++ b/storage/templates/expertise_template.docx
@@ -27,27 +27,28 @@
           <w:insideH w:val="none" w:sz="0" w:space="0" w:color="auto"/>
           <w:insideV w:val="none" w:sz="0" w:space="0" w:color="auto"/>
         </w:tblBorders>
+        <w:tblLayout w:type="fixed"/>
         <w:tblLook w:val="04A0" w:firstRow="1" w:lastRow="0" w:firstColumn="1" w:lastColumn="0" w:noHBand="0" w:noVBand="1"/>
       </w:tblPr>
       <w:tblGrid>
-        <w:gridCol w:w="636"/>
-        <w:gridCol w:w="352"/>
-        <w:gridCol w:w="1134"/>
-        <w:gridCol w:w="298"/>
-        <w:gridCol w:w="429"/>
-        <w:gridCol w:w="273"/>
-        <w:gridCol w:w="842"/>
         <w:gridCol w:w="709"/>
-        <w:gridCol w:w="351"/>
-        <w:gridCol w:w="664"/>
-        <w:gridCol w:w="403"/>
-        <w:gridCol w:w="731"/>
+        <w:gridCol w:w="279"/>
+        <w:gridCol w:w="1280"/>
+        <w:gridCol w:w="284"/>
+        <w:gridCol w:w="425"/>
+        <w:gridCol w:w="284"/>
+        <w:gridCol w:w="703"/>
+        <w:gridCol w:w="709"/>
+        <w:gridCol w:w="572"/>
+        <w:gridCol w:w="709"/>
+        <w:gridCol w:w="283"/>
+        <w:gridCol w:w="585"/>
         <w:gridCol w:w="2245"/>
       </w:tblGrid>
       <w:tr>
         <w:tc>
           <w:tcPr>
-            <w:tcW w:w="636" w:type="dxa"/>
+            <w:tcW w:w="709" w:type="dxa"/>
           </w:tcPr>
           <w:p>
             <w:pPr>
@@ -66,7 +67,7 @@
         </w:tc>
         <w:tc>
           <w:tcPr>
-            <w:tcW w:w="1784" w:type="dxa"/>
+            <w:tcW w:w="1843" w:type="dxa"/>
             <w:gridSpan w:val="3"/>
           </w:tcPr>
           <w:p>
@@ -107,7 +108,7 @@
         </w:tc>
         <w:tc>
           <w:tcPr>
-            <w:tcW w:w="702" w:type="dxa"/>
+            <w:tcW w:w="709" w:type="dxa"/>
             <w:gridSpan w:val="2"/>
           </w:tcPr>
           <w:p>
@@ -130,7 +131,7 @@
         </w:tc>
         <w:tc>
           <w:tcPr>
-            <w:tcW w:w="3700" w:type="dxa"/>
+            <w:tcW w:w="3561" w:type="dxa"/>
             <w:gridSpan w:val="6"/>
           </w:tcPr>
           <w:p>
@@ -201,7 +202,7 @@
       <w:tr>
         <w:tc>
           <w:tcPr>
-            <w:tcW w:w="2849" w:type="dxa"/>
+            <w:tcW w:w="2977" w:type="dxa"/>
             <w:gridSpan w:val="5"/>
           </w:tcPr>
           <w:p>
@@ -222,7 +223,7 @@
         </w:tc>
         <w:tc>
           <w:tcPr>
-            <w:tcW w:w="2175" w:type="dxa"/>
+            <w:tcW w:w="2268" w:type="dxa"/>
             <w:gridSpan w:val="4"/>
           </w:tcPr>
           <w:p>
@@ -263,7 +264,7 @@
         </w:tc>
         <w:tc>
           <w:tcPr>
-            <w:tcW w:w="664" w:type="dxa"/>
+            <w:tcW w:w="709" w:type="dxa"/>
           </w:tcPr>
           <w:p>
             <w:pPr>
@@ -289,7 +290,7 @@
         </w:tc>
         <w:tc>
           <w:tcPr>
-            <w:tcW w:w="3379" w:type="dxa"/>
+            <w:tcW w:w="3113" w:type="dxa"/>
             <w:gridSpan w:val="3"/>
           </w:tcPr>
           <w:p>
@@ -344,11 +345,19 @@
                 <w:bCs/>
               </w:rPr>
             </w:pPr>
-            <w:r>
-              <w:rPr>
-                <w:rFonts w:asciiTheme="majorHAnsi" w:hAnsiTheme="majorHAnsi" w:cstheme="majorHAnsi"/>
-              </w:rPr>
-              <w:t>E-mail :</w:t>
+            <w:proofErr w:type="gramStart"/>
+            <w:r>
+              <w:rPr>
+                <w:rFonts w:asciiTheme="majorHAnsi" w:hAnsiTheme="majorHAnsi" w:cstheme="majorHAnsi"/>
+              </w:rPr>
+              <w:t>E-mail</w:t>
+            </w:r>
+            <w:proofErr w:type="gramEnd"/>
+            <w:r>
+              <w:rPr>
+                <w:rFonts w:asciiTheme="majorHAnsi" w:hAnsiTheme="majorHAnsi" w:cstheme="majorHAnsi"/>
+              </w:rPr>
+              <w:t> :</w:t>
             </w:r>
           </w:p>
         </w:tc>
@@ -472,7 +481,7 @@
       <w:tr>
         <w:tc>
           <w:tcPr>
-            <w:tcW w:w="2122" w:type="dxa"/>
+            <w:tcW w:w="2268" w:type="dxa"/>
             <w:gridSpan w:val="3"/>
           </w:tcPr>
           <w:p>
@@ -500,7 +509,7 @@
         </w:tc>
         <w:tc>
           <w:tcPr>
-            <w:tcW w:w="2551" w:type="dxa"/>
+            <w:tcW w:w="2405" w:type="dxa"/>
             <w:gridSpan w:val="5"/>
           </w:tcPr>
           <w:p>
@@ -543,7 +552,7 @@
         </w:tc>
         <w:tc>
           <w:tcPr>
-            <w:tcW w:w="1418" w:type="dxa"/>
+            <w:tcW w:w="1564" w:type="dxa"/>
             <w:gridSpan w:val="3"/>
           </w:tcPr>
           <w:p>
@@ -574,7 +583,7 @@
         </w:tc>
         <w:tc>
           <w:tcPr>
-            <w:tcW w:w="2976" w:type="dxa"/>
+            <w:tcW w:w="2830" w:type="dxa"/>
             <w:gridSpan w:val="2"/>
           </w:tcPr>
           <w:p>
@@ -657,24 +666,20 @@
         <w:tc>
           <w:tcPr>
             <w:tcW w:w="8730" w:type="dxa"/>
+            <w:vAlign w:val="center"/>
           </w:tcPr>
           <w:p>
             <w:pPr>
               <w:tabs>
                 <w:tab w:val="left" w:pos="3990"/>
               </w:tabs>
+              <w:jc w:val="center"/>
               <w:rPr>
                 <w:rFonts w:asciiTheme="majorHAnsi" w:hAnsiTheme="majorHAnsi" w:cstheme="majorHAnsi"/>
                 <w:sz w:val="32"/>
                 <w:szCs w:val="32"/>
               </w:rPr>
             </w:pPr>
-            <w:r>
-              <w:rPr>
-                <w:rFonts w:asciiTheme="majorHAnsi" w:hAnsiTheme="majorHAnsi" w:cstheme="majorHAnsi"/>
-              </w:rPr>
-              <w:tab/>
-            </w:r>
             <w:r>
               <w:rPr>
                 <w:rFonts w:asciiTheme="majorHAnsi" w:hAnsiTheme="majorHAnsi" w:cstheme="majorHAnsi"/>
@@ -766,6 +771,7 @@
         <w:tc>
           <w:tcPr>
             <w:tcW w:w="8730" w:type="dxa"/>
+            <w:vAlign w:val="center"/>
           </w:tcPr>
           <w:p>
             <w:pPr>

</xml_diff>